<commit_message>
hic comparison expand; forms submitted
</commit_message>
<xml_diff>
--- a/_forms/intentionToSubmit.docx
+++ b/_forms/intentionToSubmit.docx
@@ -203,13 +203,16 @@
           <w:p>
             <w:pPr>
               <w:pStyle w:val="BodyTextIndent"/>
-              <w:rPr>
+              <w:ind w:left="0"/>
+              <w:rPr>
+                <w:i w:val="0"/>
                 <w:sz w:val="24"/>
                 <w:szCs w:val="24"/>
               </w:rPr>
             </w:pPr>
             <w:r>
               <w:rPr>
+                <w:i w:val="0"/>
                 <w:sz w:val="24"/>
                 <w:szCs w:val="24"/>
               </w:rPr>
@@ -689,7 +692,7 @@
                 <w:sz w:val="24"/>
                 <w:szCs w:val="24"/>
               </w:rPr>
-              <w:t>The encoding of higher order chromatin organisation</w:t>
+              <w:t>Unravelling higher order chromatin organisation through statistical analysis</w:t>
             </w:r>
           </w:p>
         </w:tc>
@@ -950,8 +953,6 @@
               </w:rPr>
               <w:t>Benjamin Luke Moore</w:t>
             </w:r>
-            <w:bookmarkStart w:id="0" w:name="_GoBack"/>
-            <w:bookmarkEnd w:id="0"/>
           </w:p>
         </w:tc>
       </w:tr>
@@ -1393,7 +1394,35 @@
           <w:rFonts w:ascii="Arial" w:hAnsi="Arial" w:cs="Arial"/>
         </w:rPr>
         <w:tab/>
-        <w:t>This form, duly completed, together with the form “Access to a Thesis and Publication of Abstract” and one copy of the “Abstract of Thesis” form should be sent to the Secretary of the appropriate College Postgraduate Studies Committee at least two months before the date of submission.  Students will not be examined if they remain in debt to the University, and any outstanding fees should be paid to the Fees Office.</w:t>
+        <w:t xml:space="preserve">This form, duly completed, together with the form “Access to a Thesis and Publication of Abstract” and one copy of the “Abstract of Thesis” form should be sent to the </w:t>
+      </w:r>
+      <w:proofErr w:type="spellStart"/>
+      <w:r>
+        <w:rPr>
+          <w:rFonts w:ascii="Arial" w:hAnsi="Arial" w:cs="Arial"/>
+        </w:rPr>
+        <w:t>Se</w:t>
+      </w:r>
+      <w:r>
+        <w:rPr>
+          <w:rFonts w:ascii="Arial" w:hAnsi="Arial" w:cs="Arial"/>
+        </w:rPr>
+        <w:t>_old</w:t>
+      </w:r>
+      <w:bookmarkStart w:id="0" w:name="_GoBack"/>
+      <w:bookmarkEnd w:id="0"/>
+      <w:r>
+        <w:rPr>
+          <w:rFonts w:ascii="Arial" w:hAnsi="Arial" w:cs="Arial"/>
+        </w:rPr>
+        <w:t>cretary</w:t>
+      </w:r>
+      <w:proofErr w:type="spellEnd"/>
+      <w:r>
+        <w:rPr>
+          <w:rFonts w:ascii="Arial" w:hAnsi="Arial" w:cs="Arial"/>
+        </w:rPr>
+        <w:t xml:space="preserve"> of the appropriate College Postgraduate Studies Committee at least two months before the date of submission.  Students will not be examined if they remain in debt to the University, and any outstanding fees should be paid to the Fees Office.</w:t>
       </w:r>
     </w:p>
     <w:p>
@@ -3291,7 +3320,7 @@
 </file>
 
 <file path=customXml/itemProps1.xml><?xml version="1.0" encoding="utf-8"?>
-<ds:datastoreItem xmlns:ds="http://schemas.openxmlformats.org/officeDocument/2006/customXml" ds:itemID="{B5A98E04-8749-3A48-8B95-4C1514FAA3FD}">
+<ds:datastoreItem xmlns:ds="http://schemas.openxmlformats.org/officeDocument/2006/customXml" ds:itemID="{9D6B3B2D-1DFF-2F42-9500-DF3505628E63}">
   <ds:schemaRefs>
     <ds:schemaRef ds:uri="http://schemas.openxmlformats.org/officeDocument/2006/bibliography"/>
   </ds:schemaRefs>

</xml_diff>